<commit_message>
QR CODE SCANNER DONE
</commit_message>
<xml_diff>
--- a/FYP Final Report 201819 .docx
+++ b/FYP Final Report 201819 .docx
@@ -203,21 +203,12 @@
     </w:p>
     <w:p>
       <w:pPr>
-        <w:pStyle w:val="Chapterheading"/>
-        <w:jc w:val="center"/>
-        <w:rPr>
-          <w:sz w:val="36"/>
-        </w:rPr>
-      </w:pPr>
-    </w:p>
-    <w:p>
-      <w:pPr>
         <w:pStyle w:val="Heading10"/>
       </w:pPr>
     </w:p>
     <w:p>
       <w:pPr>
-        <w:pStyle w:val="Heading10"/>
+        <w:pStyle w:val="Heading3"/>
       </w:pPr>
       <w:r>
         <w:t>Angela P</w:t>
@@ -228,12 +219,12 @@
     </w:p>
     <w:p>
       <w:pPr>
-        <w:pStyle w:val="Heading10"/>
-      </w:pPr>
-    </w:p>
-    <w:p>
-      <w:pPr>
-        <w:pStyle w:val="Heading10"/>
+        <w:pStyle w:val="Heading3"/>
+      </w:pPr>
+    </w:p>
+    <w:p>
+      <w:pPr>
+        <w:pStyle w:val="Heading3"/>
       </w:pPr>
       <w:proofErr w:type="spellStart"/>
       <w:r>
@@ -254,12 +245,12 @@
     </w:p>
     <w:p>
       <w:pPr>
-        <w:pStyle w:val="Heading10"/>
-      </w:pPr>
-    </w:p>
-    <w:p>
-      <w:pPr>
-        <w:pStyle w:val="Heading10"/>
+        <w:pStyle w:val="Heading3"/>
+      </w:pPr>
+    </w:p>
+    <w:p>
+      <w:pPr>
+        <w:pStyle w:val="Heading3"/>
       </w:pPr>
       <w:r>
         <w:t>School of Computing</w:t>
@@ -267,7 +258,7 @@
     </w:p>
     <w:p>
       <w:pPr>
-        <w:pStyle w:val="Heading10"/>
+        <w:pStyle w:val="Heading3"/>
       </w:pPr>
       <w:r>
         <w:t>Dublin Institute of Technology</w:t>
@@ -275,26 +266,16 @@
     </w:p>
     <w:p>
       <w:pPr>
-        <w:pStyle w:val="Heading10"/>
-      </w:pPr>
-    </w:p>
-    <w:p>
-      <w:pPr>
-        <w:pStyle w:val="Heading10"/>
+        <w:pStyle w:val="Heading3"/>
+      </w:pPr>
+    </w:p>
+    <w:p>
+      <w:pPr>
+        <w:pStyle w:val="Heading3"/>
       </w:pPr>
       <w:r>
         <w:t>&lt;Date&gt;</w:t>
       </w:r>
-    </w:p>
-    <w:p>
-      <w:pPr>
-        <w:pStyle w:val="Heading10"/>
-      </w:pPr>
-    </w:p>
-    <w:p>
-      <w:pPr>
-        <w:pStyle w:val="Chapterheading"/>
-      </w:pPr>
     </w:p>
     <w:p>
       <w:pPr>
@@ -1506,7 +1487,7 @@
     </w:p>
     <w:p>
       <w:pPr>
-        <w:pStyle w:val="Heading10"/>
+        <w:pStyle w:val="body"/>
       </w:pPr>
       <w:r>
         <w:br w:type="page"/>
@@ -1539,30 +1520,60 @@
     </w:p>
     <w:p>
       <w:pPr>
+        <w:rPr>
+          <w:rFonts w:ascii="Helvetica" w:hAnsi="Helvetica"/>
+          <w:color w:val="000000" w:themeColor="text1"/>
+        </w:rPr>
+      </w:pPr>
+      <w:r>
+        <w:rPr>
+          <w:rFonts w:ascii="Helvetica" w:hAnsi="Helvetica"/>
+          <w:color w:val="000000" w:themeColor="text1"/>
+        </w:rPr>
+        <w:t>The aim of this project is to assist individuals and businesses with flexible communication in the workplace. Ordering food through an application can be of great efficiency for both users and businesses. This application can assist users that may have anxiety in social environments to feel comfortable and enjoy their time at a restaurant without the need to interact directly with a waiter. The real-time notification interaction between users and business provides a firm bridge of communication. Kitchen staff that can see orders placed are able to determine when the order is available to be served this can be of great advantage to both customer and staff. The data from orders allows customers to keep on track of time and allows staff members to manage their business.</w:t>
+      </w:r>
+    </w:p>
+    <w:p>
+      <w:pPr>
         <w:pStyle w:val="body"/>
       </w:pPr>
-      <w:r>
-        <w:t>The aim of this project is to assist individuals</w:t>
-      </w:r>
-      <w:r>
-        <w:t xml:space="preserve"> and businesses with flexible communication in the work place. Ordering food through an application can be of great efficienc</w:t>
-      </w:r>
-      <w:r>
-        <w:t xml:space="preserve">y, especially as a </w:t>
-      </w:r>
-      <w:proofErr w:type="gramStart"/>
-      <w:r>
-        <w:t>fourth year</w:t>
-      </w:r>
-      <w:proofErr w:type="gramEnd"/>
-      <w:r>
-        <w:t xml:space="preserve"> student I find that going to a restaurant or café without talking to a waiter and ordering can </w:t>
+    </w:p>
+    <w:p>
+      <w:pPr>
+        <w:pStyle w:val="BodyText"/>
+      </w:pPr>
+    </w:p>
+    <w:p>
+      <w:pPr>
+        <w:pStyle w:val="heading20"/>
+        <w:numPr>
+          <w:ilvl w:val="1"/>
+          <w:numId w:val="14"/>
+        </w:numPr>
+      </w:pPr>
+      <w:r>
+        <w:t xml:space="preserve">Project Objectives </w:t>
       </w:r>
     </w:p>
     <w:p>
       <w:pPr>
         <w:pStyle w:val="body"/>
-      </w:pPr>
+        <w:rPr>
+          <w:rFonts w:ascii="Helvetica" w:hAnsi="Helvetica"/>
+        </w:rPr>
+      </w:pPr>
+      <w:r>
+        <w:rPr>
+          <w:rFonts w:ascii="Helvetica" w:hAnsi="Helvetica"/>
+        </w:rPr>
+        <w:t>The main objective of this project is to create an interactive order management system. By using this application users are able to receive real-time notification from restaurants</w:t>
+      </w:r>
+      <w:r>
+        <w:rPr>
+          <w:rFonts w:ascii="Helvetica" w:hAnsi="Helvetica"/>
+        </w:rPr>
+        <w:t xml:space="preserve">. </w:t>
+      </w:r>
       <w:bookmarkStart w:id="0" w:name="_GoBack"/>
       <w:bookmarkEnd w:id="0"/>
     </w:p>
@@ -1667,7 +1678,7 @@
         <w:rStyle w:val="PageNumber"/>
         <w:noProof/>
       </w:rPr>
-      <w:t>8</w:t>
+      <w:t>7</w:t>
     </w:r>
     <w:r>
       <w:rPr>

</xml_diff>